<commit_message>
Regenerate TOC and content
</commit_message>
<xml_diff>
--- a/www/content/embryology/Notochord.docx
+++ b/www/content/embryology/Notochord.docx
@@ -32,6 +32,9 @@
         <w:t>[CL</w:t>
       </w:r>
       <w:r>
+        <w:t>I</w:t>
+      </w:r>
+      <w:r>
         <w:t>NICAL]P</w:t>
       </w:r>
       <w:r>
@@ -102,19 +105,7 @@
         <w:pStyle w:val="Heading2"/>
       </w:pPr>
       <w:r>
-        <w:t xml:space="preserve">Neurenteric </w:t>
-      </w:r>
-      <w:r>
-        <w:t>p</w:t>
-      </w:r>
-      <w:r>
-        <w:t>late</w:t>
-      </w:r>
-      <w:r>
-        <w:t xml:space="preserve"> and canal</w:t>
-      </w:r>
-      <w:r>
-        <w:t xml:space="preserve"> </w:t>
+        <w:t xml:space="preserve">Neurenteric plate and canal </w:t>
       </w:r>
     </w:p>
     <w:p>
@@ -1055,6 +1046,7 @@
   <w:style w:type="character" w:default="1" w:styleId="DefaultParagraphFont">
     <w:name w:val="Default Paragraph Font"/>
     <w:uiPriority w:val="1"/>
+    <w:semiHidden/>
     <w:unhideWhenUsed/>
   </w:style>
   <w:style w:type="table" w:default="1" w:styleId="TableNormal">

</xml_diff>